<commit_message>
latest updated 6th sem
</commit_message>
<xml_diff>
--- a/6th sem/internet programming/IP outline.docx
+++ b/6th sem/internet programming/IP outline.docx
@@ -10,6 +10,7 @@
         <w:spacing w:after="0" w:line="240" w:lineRule="auto"/>
         <w:rPr>
           <w:rFonts w:ascii="CIDFont+F1" w:hAnsi="CIDFont+F1" w:cs="CIDFont+F1"/>
+          <w:b/>
           <w:sz w:val="23"/>
           <w:szCs w:val="23"/>
         </w:rPr>
@@ -21,47 +22,7 @@
           <w:sz w:val="23"/>
           <w:szCs w:val="23"/>
         </w:rPr>
-        <w:t xml:space="preserve">                               </w:t>
-      </w:r>
-      <w:r>
-        <w:rPr>
-          <w:rFonts w:ascii="CIDFont+F1" w:hAnsi="CIDFont+F1" w:cs="CIDFont+F1"/>
-          <w:b/>
-          <w:sz w:val="23"/>
-          <w:szCs w:val="23"/>
-          <w:u w:val="single"/>
-        </w:rPr>
-        <w:t>(IT-308)</w:t>
-      </w:r>
-      <w:r>
-        <w:rPr>
-          <w:rFonts w:ascii="CIDFont+F1" w:hAnsi="CIDFont+F1" w:cs="CIDFont+F1"/>
-          <w:b/>
-          <w:sz w:val="23"/>
-          <w:szCs w:val="23"/>
-        </w:rPr>
-        <w:t xml:space="preserve">          </w:t>
-      </w:r>
-      <w:bookmarkStart w:id="0" w:name="_GoBack"/>
-      <w:bookmarkEnd w:id="0"/>
-      <w:r>
-        <w:rPr>
-          <w:rFonts w:ascii="CIDFont+F1" w:hAnsi="CIDFont+F1" w:cs="CIDFont+F1"/>
-          <w:b/>
-          <w:sz w:val="23"/>
-          <w:szCs w:val="23"/>
-        </w:rPr>
-        <w:t xml:space="preserve">   </w:t>
-      </w:r>
-      <w:r>
-        <w:rPr>
-          <w:rFonts w:ascii="CIDFont+F1" w:hAnsi="CIDFont+F1" w:cs="CIDFont+F1"/>
-          <w:b/>
-          <w:sz w:val="23"/>
-          <w:szCs w:val="23"/>
-          <w:u w:val="single"/>
-        </w:rPr>
-        <w:t>Internet Programming(IT)</w:t>
+        <w:t>Outline: Internet Programming(IT)</w:t>
       </w:r>
     </w:p>
     <w:p>
@@ -72,11 +33,28 @@
         <w:spacing w:after="0" w:line="240" w:lineRule="auto"/>
         <w:rPr>
           <w:rFonts w:ascii="CIDFont+F1" w:hAnsi="CIDFont+F1" w:cs="CIDFont+F1"/>
+          <w:sz w:val="23"/>
+          <w:szCs w:val="23"/>
+        </w:rPr>
+      </w:pPr>
+      <w:r>
+        <w:rPr>
+          <w:rFonts w:ascii="CIDFont+F1" w:hAnsi="CIDFont+F1" w:cs="CIDFont+F1"/>
           <w:b/>
           <w:sz w:val="23"/>
           <w:szCs w:val="23"/>
         </w:rPr>
-      </w:pPr>
+        <w:t>Code: IT-308</w:t>
+      </w:r>
+      <w:r>
+        <w:rPr>
+          <w:rFonts w:ascii="CIDFont+F1" w:hAnsi="CIDFont+F1" w:cs="CIDFont+F1"/>
+          <w:b/>
+          <w:sz w:val="23"/>
+          <w:szCs w:val="23"/>
+        </w:rPr>
+        <w:t xml:space="preserve">                               </w:t>
+      </w:r>
     </w:p>
     <w:p>
       <w:pPr>
@@ -112,16 +90,7 @@
           <w:sz w:val="23"/>
           <w:szCs w:val="23"/>
         </w:rPr>
-        <w:t>Objectives</w:t>
-      </w:r>
-      <w:r>
-        <w:rPr>
-          <w:rFonts w:ascii="CIDFont+F1" w:hAnsi="CIDFont+F1" w:cs="CIDFont+F1"/>
-          <w:b/>
-          <w:sz w:val="23"/>
-          <w:szCs w:val="23"/>
-        </w:rPr>
-        <w:t>:</w:t>
+        <w:t>Objectives:</w:t>
       </w:r>
     </w:p>
     <w:p>
@@ -130,6 +99,7 @@
         <w:autoSpaceDN w:val="0"/>
         <w:adjustRightInd w:val="0"/>
         <w:spacing w:after="0" w:line="240" w:lineRule="auto"/>
+        <w:jc w:val="both"/>
         <w:rPr>
           <w:rFonts w:ascii="CIDFont+F2" w:hAnsi="CIDFont+F2" w:cs="CIDFont+F2"/>
           <w:sz w:val="23"/>
@@ -151,208 +121,167 @@
           <w:sz w:val="23"/>
           <w:szCs w:val="23"/>
         </w:rPr>
-        <w:t xml:space="preserve"> Introduction to course, introduction to HTML, text formatting, HTML tables</w:t>
-      </w:r>
-    </w:p>
-    <w:p>
-      <w:pPr>
-        <w:autoSpaceDE w:val="0"/>
-        <w:autoSpaceDN w:val="0"/>
-        <w:adjustRightInd w:val="0"/>
-        <w:spacing w:after="0" w:line="240" w:lineRule="auto"/>
-        <w:rPr>
-          <w:rFonts w:ascii="CIDFont+F2" w:hAnsi="CIDFont+F2" w:cs="CIDFont+F2"/>
-          <w:sz w:val="23"/>
-          <w:szCs w:val="23"/>
-        </w:rPr>
-      </w:pPr>
-      <w:r>
-        <w:rPr>
-          <w:rFonts w:ascii="CIDFont+F2" w:hAnsi="CIDFont+F2" w:cs="CIDFont+F2"/>
-          <w:sz w:val="23"/>
-          <w:szCs w:val="23"/>
+        <w:t xml:space="preserve"> </w:t>
+      </w:r>
+      <w:r>
+        <w:rPr>
+          <w:rFonts w:ascii="Times New Roman" w:hAnsi="Times New Roman" w:cs="Times New Roman"/>
+          <w:sz w:val="28"/>
+          <w:szCs w:val="28"/>
+        </w:rPr>
+        <w:t>Introduction: Introduction to course, introduction to HTML, text formatting, HTML tables</w:t>
+      </w:r>
+      <w:r>
+        <w:rPr>
+          <w:rFonts w:ascii="Times New Roman" w:hAnsi="Times New Roman" w:cs="Times New Roman"/>
+          <w:sz w:val="28"/>
+          <w:szCs w:val="28"/>
+        </w:rPr>
+        <w:t xml:space="preserve"> </w:t>
+      </w:r>
+      <w:r>
+        <w:rPr>
+          <w:rFonts w:ascii="Times New Roman" w:hAnsi="Times New Roman" w:cs="Times New Roman"/>
+          <w:sz w:val="28"/>
+          <w:szCs w:val="28"/>
         </w:rPr>
         <w:t>and forms, introduction to cascading style sheets, introduction to client-side scripting,</w:t>
       </w:r>
-    </w:p>
-    <w:p>
-      <w:pPr>
-        <w:autoSpaceDE w:val="0"/>
-        <w:autoSpaceDN w:val="0"/>
-        <w:adjustRightInd w:val="0"/>
-        <w:spacing w:after="0" w:line="240" w:lineRule="auto"/>
-        <w:rPr>
-          <w:rFonts w:ascii="CIDFont+F2" w:hAnsi="CIDFont+F2" w:cs="CIDFont+F2"/>
-          <w:sz w:val="23"/>
-          <w:szCs w:val="23"/>
-        </w:rPr>
-      </w:pPr>
-      <w:r>
-        <w:rPr>
-          <w:rFonts w:ascii="CIDFont+F2" w:hAnsi="CIDFont+F2" w:cs="CIDFont+F2"/>
-          <w:sz w:val="23"/>
-          <w:szCs w:val="23"/>
+      <w:r>
+        <w:rPr>
+          <w:rFonts w:ascii="Times New Roman" w:hAnsi="Times New Roman" w:cs="Times New Roman"/>
+          <w:sz w:val="28"/>
+          <w:szCs w:val="28"/>
+        </w:rPr>
+        <w:t xml:space="preserve"> </w:t>
+      </w:r>
+      <w:r>
+        <w:rPr>
+          <w:rFonts w:ascii="Times New Roman" w:hAnsi="Times New Roman" w:cs="Times New Roman"/>
+          <w:sz w:val="28"/>
+          <w:szCs w:val="28"/>
         </w:rPr>
         <w:t>functions, arrays and event handling in java script, introduction to java, classes, packages and</w:t>
       </w:r>
-    </w:p>
-    <w:p>
-      <w:pPr>
-        <w:autoSpaceDE w:val="0"/>
-        <w:autoSpaceDN w:val="0"/>
-        <w:adjustRightInd w:val="0"/>
-        <w:spacing w:after="0" w:line="240" w:lineRule="auto"/>
-        <w:rPr>
-          <w:rFonts w:ascii="CIDFont+F2" w:hAnsi="CIDFont+F2" w:cs="CIDFont+F2"/>
-          <w:sz w:val="23"/>
-          <w:szCs w:val="23"/>
-        </w:rPr>
-      </w:pPr>
-      <w:r>
-        <w:rPr>
-          <w:rFonts w:ascii="CIDFont+F2" w:hAnsi="CIDFont+F2" w:cs="CIDFont+F2"/>
-          <w:sz w:val="23"/>
-          <w:szCs w:val="23"/>
+      <w:r>
+        <w:rPr>
+          <w:rFonts w:ascii="Times New Roman" w:hAnsi="Times New Roman" w:cs="Times New Roman"/>
+          <w:sz w:val="28"/>
+          <w:szCs w:val="28"/>
+        </w:rPr>
+        <w:t xml:space="preserve"> </w:t>
+      </w:r>
+      <w:r>
+        <w:rPr>
+          <w:rFonts w:ascii="Times New Roman" w:hAnsi="Times New Roman" w:cs="Times New Roman"/>
+          <w:sz w:val="28"/>
+          <w:szCs w:val="28"/>
         </w:rPr>
         <w:t>interfaces, java exception handling and multithreading. I/O operations, concepts of streams,</w:t>
       </w:r>
-    </w:p>
-    <w:p>
-      <w:pPr>
-        <w:autoSpaceDE w:val="0"/>
-        <w:autoSpaceDN w:val="0"/>
-        <w:adjustRightInd w:val="0"/>
-        <w:spacing w:after="0" w:line="240" w:lineRule="auto"/>
-        <w:rPr>
-          <w:rFonts w:ascii="CIDFont+F2" w:hAnsi="CIDFont+F2" w:cs="CIDFont+F2"/>
-          <w:sz w:val="23"/>
-          <w:szCs w:val="23"/>
-        </w:rPr>
-      </w:pPr>
-      <w:r>
-        <w:rPr>
-          <w:rFonts w:ascii="CIDFont+F2" w:hAnsi="CIDFont+F2" w:cs="CIDFont+F2"/>
-          <w:sz w:val="23"/>
-          <w:szCs w:val="23"/>
+      <w:r>
+        <w:rPr>
+          <w:rFonts w:ascii="Times New Roman" w:hAnsi="Times New Roman" w:cs="Times New Roman"/>
+          <w:sz w:val="28"/>
+          <w:szCs w:val="28"/>
+        </w:rPr>
+        <w:t xml:space="preserve"> </w:t>
+      </w:r>
+      <w:r>
+        <w:rPr>
+          <w:rFonts w:ascii="Times New Roman" w:hAnsi="Times New Roman" w:cs="Times New Roman"/>
+          <w:sz w:val="28"/>
+          <w:szCs w:val="28"/>
         </w:rPr>
         <w:t>developing graphical user interface using java, java event handling, communicating with</w:t>
       </w:r>
-    </w:p>
-    <w:p>
-      <w:pPr>
-        <w:autoSpaceDE w:val="0"/>
-        <w:autoSpaceDN w:val="0"/>
-        <w:adjustRightInd w:val="0"/>
-        <w:spacing w:after="0" w:line="240" w:lineRule="auto"/>
-        <w:rPr>
-          <w:rFonts w:ascii="CIDFont+F2" w:hAnsi="CIDFont+F2" w:cs="CIDFont+F2"/>
-          <w:sz w:val="23"/>
-          <w:szCs w:val="23"/>
-        </w:rPr>
-      </w:pPr>
-      <w:r>
-        <w:rPr>
-          <w:rFonts w:ascii="CIDFont+F2" w:hAnsi="CIDFont+F2" w:cs="CIDFont+F2"/>
-          <w:sz w:val="23"/>
-          <w:szCs w:val="23"/>
+      <w:r>
+        <w:rPr>
+          <w:rFonts w:ascii="Times New Roman" w:hAnsi="Times New Roman" w:cs="Times New Roman"/>
+          <w:sz w:val="28"/>
+          <w:szCs w:val="28"/>
+        </w:rPr>
+        <w:t xml:space="preserve"> </w:t>
+      </w:r>
+      <w:r>
+        <w:rPr>
+          <w:rFonts w:ascii="Times New Roman" w:hAnsi="Times New Roman" w:cs="Times New Roman"/>
+          <w:sz w:val="28"/>
+          <w:szCs w:val="28"/>
         </w:rPr>
         <w:t>databases(JDBC), introduction to client/server architecture, concept of sockets, different</w:t>
       </w:r>
-    </w:p>
-    <w:p>
-      <w:pPr>
-        <w:autoSpaceDE w:val="0"/>
-        <w:autoSpaceDN w:val="0"/>
-        <w:adjustRightInd w:val="0"/>
-        <w:spacing w:after="0" w:line="240" w:lineRule="auto"/>
-        <w:rPr>
-          <w:rFonts w:ascii="CIDFont+F2" w:hAnsi="CIDFont+F2" w:cs="CIDFont+F2"/>
-          <w:sz w:val="23"/>
-          <w:szCs w:val="23"/>
-        </w:rPr>
-      </w:pPr>
-      <w:r>
-        <w:rPr>
-          <w:rFonts w:ascii="CIDFont+F2" w:hAnsi="CIDFont+F2" w:cs="CIDFont+F2"/>
-          <w:sz w:val="23"/>
-          <w:szCs w:val="23"/>
+      <w:r>
+        <w:rPr>
+          <w:rFonts w:ascii="Times New Roman" w:hAnsi="Times New Roman" w:cs="Times New Roman"/>
+          <w:sz w:val="28"/>
+          <w:szCs w:val="28"/>
+        </w:rPr>
+        <w:t xml:space="preserve"> </w:t>
+      </w:r>
+      <w:r>
+        <w:rPr>
+          <w:rFonts w:ascii="Times New Roman" w:hAnsi="Times New Roman" w:cs="Times New Roman"/>
+          <w:sz w:val="28"/>
+          <w:szCs w:val="28"/>
         </w:rPr>
         <w:t>ways of client server communication, introduction to distributed computing, Remote method</w:t>
       </w:r>
-    </w:p>
-    <w:p>
-      <w:pPr>
-        <w:autoSpaceDE w:val="0"/>
-        <w:autoSpaceDN w:val="0"/>
-        <w:adjustRightInd w:val="0"/>
-        <w:spacing w:after="0" w:line="240" w:lineRule="auto"/>
-        <w:rPr>
-          <w:rFonts w:ascii="CIDFont+F2" w:hAnsi="CIDFont+F2" w:cs="CIDFont+F2"/>
-          <w:sz w:val="23"/>
-          <w:szCs w:val="23"/>
-        </w:rPr>
-      </w:pPr>
-      <w:r>
-        <w:rPr>
-          <w:rFonts w:ascii="CIDFont+F2" w:hAnsi="CIDFont+F2" w:cs="CIDFont+F2"/>
-          <w:sz w:val="23"/>
-          <w:szCs w:val="23"/>
+      <w:r>
+        <w:rPr>
+          <w:rFonts w:ascii="Times New Roman" w:hAnsi="Times New Roman" w:cs="Times New Roman"/>
+          <w:sz w:val="28"/>
+          <w:szCs w:val="28"/>
+        </w:rPr>
+        <w:t xml:space="preserve"> </w:t>
+      </w:r>
+      <w:r>
+        <w:rPr>
+          <w:rFonts w:ascii="Times New Roman" w:hAnsi="Times New Roman" w:cs="Times New Roman"/>
+          <w:sz w:val="28"/>
+          <w:szCs w:val="28"/>
         </w:rPr>
         <w:t>invocation, introduction to java applets, introduction to server-side programming,</w:t>
       </w:r>
-    </w:p>
-    <w:p>
-      <w:pPr>
-        <w:autoSpaceDE w:val="0"/>
-        <w:autoSpaceDN w:val="0"/>
-        <w:adjustRightInd w:val="0"/>
-        <w:spacing w:after="0" w:line="240" w:lineRule="auto"/>
-        <w:rPr>
-          <w:rFonts w:ascii="CIDFont+F2" w:hAnsi="CIDFont+F2" w:cs="CIDFont+F2"/>
-          <w:sz w:val="23"/>
-          <w:szCs w:val="23"/>
-        </w:rPr>
-      </w:pPr>
-      <w:r>
-        <w:rPr>
-          <w:rFonts w:ascii="CIDFont+F2" w:hAnsi="CIDFont+F2" w:cs="CIDFont+F2"/>
-          <w:sz w:val="23"/>
-          <w:szCs w:val="23"/>
-        </w:rPr>
-        <w:t>introduction to java servlets</w:t>
-      </w:r>
-      <w:r>
-        <w:rPr>
-          <w:rFonts w:ascii="CIDFont+F2" w:hAnsi="CIDFont+F2" w:cs="CIDFont+F2"/>
-          <w:sz w:val="23"/>
-          <w:szCs w:val="23"/>
-        </w:rPr>
-        <w:t xml:space="preserve">, </w:t>
-      </w:r>
-      <w:r>
-        <w:rPr>
-          <w:rFonts w:ascii="CIDFont+F2" w:hAnsi="CIDFont+F2" w:cs="CIDFont+F2"/>
-          <w:sz w:val="23"/>
-          <w:szCs w:val="23"/>
-        </w:rPr>
-        <w:t>concept of data persistency, introduction to java server pages,</w:t>
-      </w:r>
-    </w:p>
-    <w:p>
-      <w:pPr>
-        <w:rPr>
-          <w:rFonts w:ascii="CIDFont+F2" w:hAnsi="CIDFont+F2" w:cs="CIDFont+F2"/>
-          <w:sz w:val="23"/>
-          <w:szCs w:val="23"/>
-        </w:rPr>
-      </w:pPr>
-      <w:r>
-        <w:rPr>
-          <w:rFonts w:ascii="CIDFont+F2" w:hAnsi="CIDFont+F2" w:cs="CIDFont+F2"/>
-          <w:sz w:val="23"/>
-          <w:szCs w:val="23"/>
-        </w:rPr>
-        <w:t>introduction to java beans.</w:t>
+      <w:r>
+        <w:rPr>
+          <w:rFonts w:ascii="Times New Roman" w:hAnsi="Times New Roman" w:cs="Times New Roman"/>
+          <w:sz w:val="28"/>
+          <w:szCs w:val="28"/>
+        </w:rPr>
+        <w:t xml:space="preserve"> </w:t>
+      </w:r>
+      <w:r>
+        <w:rPr>
+          <w:rFonts w:ascii="Times New Roman" w:hAnsi="Times New Roman" w:cs="Times New Roman"/>
+          <w:sz w:val="28"/>
+          <w:szCs w:val="28"/>
+        </w:rPr>
+        <w:t>introduction to java servlets, concept of data persistency, introduction to java server pages,</w:t>
+      </w:r>
+      <w:r>
+        <w:rPr>
+          <w:rFonts w:ascii="Times New Roman" w:hAnsi="Times New Roman" w:cs="Times New Roman"/>
+          <w:sz w:val="28"/>
+          <w:szCs w:val="28"/>
+        </w:rPr>
+        <w:t xml:space="preserve"> </w:t>
+      </w:r>
+      <w:r>
+        <w:rPr>
+          <w:rFonts w:ascii="Times New Roman" w:hAnsi="Times New Roman" w:cs="Times New Roman"/>
+          <w:sz w:val="28"/>
+          <w:szCs w:val="28"/>
+        </w:rPr>
+        <w:t>introduction to java beans</w:t>
+      </w:r>
+      <w:r>
+        <w:rPr>
+          <w:rFonts w:ascii="CIDFont+F2" w:hAnsi="CIDFont+F2" w:cs="CIDFont+F2"/>
+          <w:sz w:val="23"/>
+          <w:szCs w:val="23"/>
+        </w:rPr>
+        <w:t>.</w:t>
       </w:r>
     </w:p>
     <w:p>
@@ -580,6 +509,8 @@
         </w:rPr>
         <w:t>Core Servlets and Java Server Pages</w:t>
       </w:r>
+      <w:bookmarkStart w:id="0" w:name="_GoBack"/>
+      <w:bookmarkEnd w:id="0"/>
     </w:p>
     <w:p>
       <w:pPr>

</xml_diff>